<commit_message>
Artifacts and Template usage
</commit_message>
<xml_diff>
--- a/artifacts/design_document.docx
+++ b/artifacts/design_document.docx
@@ -23,7 +23,7 @@
         <w:pStyle w:val="ListBullet"/>
       </w:pPr>
       <w:r>
-        <w:t>As a potential traveler, I want to search for flights by origin, destination, and date so that I can find available options.</w:t>
+        <w:t>As a new user, I want to create an account so that I can shop and save my information.</w:t>
       </w:r>
     </w:p>
     <w:p>
@@ -31,7 +31,7 @@
         <w:pStyle w:val="ListBullet"/>
       </w:pPr>
       <w:r>
-        <w:t>As a traveler, I want to filter flight search results by price, airline, and number of stops so that I can find the best-suited option.</w:t>
+        <w:t>As a registered user, I want to browse the product catalog so that I can find items I'm interested in.</w:t>
       </w:r>
     </w:p>
     <w:p>
@@ -39,7 +39,7 @@
         <w:pStyle w:val="ListBullet"/>
       </w:pPr>
       <w:r>
-        <w:t>As a traveler, I want to select a flight and view detailed information about it, including price, time, and stops, so that I can make an informed decision.</w:t>
+        <w:t>As a user, I want to add items to my shopping cart so that I can purchase multiple products in one transaction.</w:t>
       </w:r>
     </w:p>
     <w:p>
@@ -47,7 +47,7 @@
         <w:pStyle w:val="ListBullet"/>
       </w:pPr>
       <w:r>
-        <w:t>As a traveler, I want to securely input my personal and payment information so that I can complete the booking process.</w:t>
+        <w:t>As a user, I want to securely checkout and complete my purchase so that I can receive my order.</w:t>
       </w:r>
     </w:p>
     <w:p>
@@ -55,7 +55,15 @@
         <w:pStyle w:val="ListBullet"/>
       </w:pPr>
       <w:r>
-        <w:t>As a traveler, I want to receive a confirmation email with my booking details after completing the purchase so that I have a record of my flight reservation.</w:t>
+        <w:t>As an administrator, I want to manage product information and inventory so that I can ensure accurate product listings.</w:t>
+      </w:r>
+    </w:p>
+    <w:p>
+      <w:pPr>
+        <w:pStyle w:val="ListBullet"/>
+      </w:pPr>
+      <w:r>
+        <w:t>As an administrator, I want to track and manage orders so that I can fulfill customer requests and monitor sales.</w:t>
       </w:r>
     </w:p>
     <w:p>
@@ -68,38 +76,6 @@
     </w:p>
     <w:p>
       <w:pPr>
-        <w:pStyle w:val="ListBullet"/>
-      </w:pPr>
-      <w:r>
-        <w:t>Backend: Python/Django</w:t>
-      </w:r>
-    </w:p>
-    <w:p>
-      <w:pPr>
-        <w:pStyle w:val="ListBullet"/>
-      </w:pPr>
-      <w:r>
-        <w:t>Frontend: React.js</w:t>
-      </w:r>
-    </w:p>
-    <w:p>
-      <w:pPr>
-        <w:pStyle w:val="ListBullet"/>
-      </w:pPr>
-      <w:r>
-        <w:t>Database: PostgreSQL</w:t>
-      </w:r>
-    </w:p>
-    <w:p>
-      <w:pPr>
-        <w:pStyle w:val="ListBullet"/>
-      </w:pPr>
-      <w:r>
-        <w:t>Deployment: Docker/Kubernetes on cloud platform</w:t>
-      </w:r>
-    </w:p>
-    <w:p>
-      <w:pPr>
         <w:pStyle w:val="Heading1"/>
       </w:pPr>
       <w:r>
@@ -108,42 +84,10 @@
     </w:p>
     <w:p>
       <w:pPr>
-        <w:pStyle w:val="ListBullet"/>
-      </w:pPr>
-      <w:r>
-        <w:t>Payment service is integrated</w:t>
-      </w:r>
-    </w:p>
-    <w:p>
-      <w:pPr>
-        <w:pStyle w:val="ListBullet"/>
-      </w:pPr>
-      <w:r>
-        <w:t>Admin user role has access to all booking data</w:t>
-      </w:r>
-    </w:p>
-    <w:p>
-      <w:pPr>
         <w:pStyle w:val="Heading1"/>
       </w:pPr>
       <w:r>
         <w:t>Open Questions / Risks</w:t>
-      </w:r>
-    </w:p>
-    <w:p>
-      <w:pPr>
-        <w:pStyle w:val="ListBullet"/>
-      </w:pPr>
-      <w:r>
-        <w:t>Query performance under heavy load</w:t>
-      </w:r>
-    </w:p>
-    <w:p>
-      <w:pPr>
-        <w:pStyle w:val="ListBullet"/>
-      </w:pPr>
-      <w:r>
-        <w:t>Integration with flight seat map</w:t>
       </w:r>
     </w:p>
     <w:sectPr>

</xml_diff>